<commit_message>
Slutredigering och ändring inför release
</commit_message>
<xml_diff>
--- a/ServiceInteractions/riv/clinicalprocess/healthcond/description/branches/TD_HEALTHCOND_DESCRIPTION_2_0_RC6_E2E/docs/Tjanstekontraktsbeskrivning clinicalprocess_healthcond_description.docx
+++ b/ServiceInteractions/riv/clinicalprocess/healthcond/description/branches/TD_HEALTHCOND_DESCRIPTION_2_0_RC6_E2E/docs/Tjanstekontraktsbeskrivning clinicalprocess_healthcond_description.docx
@@ -225,44 +225,37 @@
           <w:rFonts w:ascii="Arial" w:hAnsi="Arial"/>
           <w:sz w:val="36"/>
         </w:rPr>
-        <w:t>Utgåva PA</w:t>
-      </w:r>
-      <w:r>
+        <w:t>Utgåva A</w:t>
+      </w:r>
+    </w:p>
+    <w:p>
+      <w:pPr>
+        <w:pStyle w:val="Friform"/>
         <w:rPr>
           <w:rFonts w:ascii="Arial" w:hAnsi="Arial"/>
           <w:sz w:val="36"/>
         </w:rPr>
-        <w:t>36</w:t>
-      </w:r>
-    </w:p>
-    <w:p>
-      <w:pPr>
-        <w:pStyle w:val="Friform"/>
+      </w:pPr>
+      <w:r>
         <w:rPr>
           <w:rFonts w:ascii="Arial" w:hAnsi="Arial"/>
           <w:sz w:val="36"/>
         </w:rPr>
-      </w:pPr>
+        <w:t>2013</w:t>
+      </w:r>
       <w:r>
         <w:rPr>
           <w:rFonts w:ascii="Arial" w:hAnsi="Arial"/>
           <w:sz w:val="36"/>
         </w:rPr>
-        <w:t>2013</w:t>
+        <w:t>-</w:t>
       </w:r>
       <w:r>
         <w:rPr>
           <w:rFonts w:ascii="Arial" w:hAnsi="Arial"/>
           <w:sz w:val="36"/>
         </w:rPr>
-        <w:t>-</w:t>
-      </w:r>
-      <w:r>
-        <w:rPr>
-          <w:rFonts w:ascii="Arial" w:hAnsi="Arial"/>
-          <w:sz w:val="36"/>
-        </w:rPr>
-        <w:t>09-26</w:t>
+        <w:t>11-25</w:t>
       </w:r>
     </w:p>
     <w:p>
@@ -4054,6 +4047,113 @@
           </w:p>
         </w:tc>
       </w:tr>
+      <w:tr>
+        <w:trPr>
+          <w:trHeight w:val="515"/>
+        </w:trPr>
+        <w:tc>
+          <w:tcPr>
+            <w:tcW w:w="964" w:type="dxa"/>
+          </w:tcPr>
+          <w:p>
+            <w:pPr>
+              <w:pStyle w:val="TableText"/>
+            </w:pPr>
+            <w:r>
+              <w:t>A</w:t>
+            </w:r>
+          </w:p>
+        </w:tc>
+        <w:tc>
+          <w:tcPr>
+            <w:tcW w:w="1224" w:type="dxa"/>
+          </w:tcPr>
+          <w:p>
+            <w:pPr>
+              <w:pStyle w:val="TableText"/>
+            </w:pPr>
+            <w:r>
+              <w:t>2013-11-25</w:t>
+            </w:r>
+          </w:p>
+        </w:tc>
+        <w:tc>
+          <w:tcPr>
+            <w:tcW w:w="3652" w:type="dxa"/>
+          </w:tcPr>
+          <w:p>
+            <w:pPr>
+              <w:pStyle w:val="TableText"/>
+              <w:numPr>
+                <w:ilvl w:val="0"/>
+                <w:numId w:val="6"/>
+              </w:numPr>
+            </w:pPr>
+            <w:r>
+              <w:t xml:space="preserve">Lagt till text för tjänstekontrakten som deklarerar kompatibilitet med </w:t>
+            </w:r>
+            <w:proofErr w:type="spellStart"/>
+            <w:r>
+              <w:t>NPö</w:t>
+            </w:r>
+            <w:proofErr w:type="spellEnd"/>
+            <w:r>
+              <w:t xml:space="preserve"> RIV </w:t>
+            </w:r>
+            <w:proofErr w:type="spellStart"/>
+            <w:r>
+              <w:t>Spec</w:t>
+            </w:r>
+            <w:proofErr w:type="spellEnd"/>
+            <w:r>
+              <w:t xml:space="preserve"> och HL7 CDA.</w:t>
+            </w:r>
+          </w:p>
+          <w:p>
+            <w:pPr>
+              <w:pStyle w:val="TableText"/>
+              <w:numPr>
+                <w:ilvl w:val="0"/>
+                <w:numId w:val="6"/>
+              </w:numPr>
+            </w:pPr>
+            <w:r>
+              <w:t>Slutredigering inför frysning</w:t>
+            </w:r>
+          </w:p>
+        </w:tc>
+        <w:tc>
+          <w:tcPr>
+            <w:tcW w:w="2126" w:type="dxa"/>
+          </w:tcPr>
+          <w:p>
+            <w:pPr>
+              <w:pStyle w:val="TableText"/>
+            </w:pPr>
+            <w:r>
+              <w:t>Johan Eltes</w:t>
+            </w:r>
+          </w:p>
+        </w:tc>
+        <w:tc>
+          <w:tcPr>
+            <w:tcW w:w="1276" w:type="dxa"/>
+          </w:tcPr>
+          <w:p>
+            <w:pPr>
+              <w:pStyle w:val="TableText"/>
+            </w:pPr>
+            <w:proofErr w:type="spellStart"/>
+            <w:r>
+              <w:t>CeHis</w:t>
+            </w:r>
+            <w:proofErr w:type="spellEnd"/>
+            <w:r>
+              <w:t xml:space="preserve"> AR</w:t>
+            </w:r>
+          </w:p>
+        </w:tc>
+      </w:tr>
     </w:tbl>
     <w:p/>
     <w:p>
@@ -4221,7 +4321,7 @@
         <w:rPr>
           <w:noProof/>
         </w:rPr>
-        <w:instrText xml:space="preserve"> PAGEREF _Toc242175285 \h </w:instrText>
+        <w:instrText xml:space="preserve"> PAGEREF _Toc246999220 \h </w:instrText>
       </w:r>
       <w:r>
         <w:rPr>
@@ -4296,7 +4396,7 @@
         <w:rPr>
           <w:noProof/>
         </w:rPr>
-        <w:instrText xml:space="preserve"> PAGEREF _Toc242175286 \h </w:instrText>
+        <w:instrText xml:space="preserve"> PAGEREF _Toc246999221 \h </w:instrText>
       </w:r>
       <w:r>
         <w:rPr>
@@ -4372,7 +4472,7 @@
         <w:rPr>
           <w:noProof/>
         </w:rPr>
-        <w:instrText xml:space="preserve"> PAGEREF _Toc242175287 \h </w:instrText>
+        <w:instrText xml:space="preserve"> PAGEREF _Toc246999222 \h </w:instrText>
       </w:r>
       <w:r>
         <w:rPr>
@@ -4448,7 +4548,7 @@
         <w:rPr>
           <w:noProof/>
         </w:rPr>
-        <w:instrText xml:space="preserve"> PAGEREF _Toc242175288 \h </w:instrText>
+        <w:instrText xml:space="preserve"> PAGEREF _Toc246999223 \h </w:instrText>
       </w:r>
       <w:r>
         <w:rPr>
@@ -4524,7 +4624,7 @@
         <w:rPr>
           <w:noProof/>
         </w:rPr>
-        <w:instrText xml:space="preserve"> PAGEREF _Toc242175289 \h </w:instrText>
+        <w:instrText xml:space="preserve"> PAGEREF _Toc246999224 \h </w:instrText>
       </w:r>
       <w:r>
         <w:rPr>
@@ -4600,7 +4700,7 @@
         <w:rPr>
           <w:noProof/>
         </w:rPr>
-        <w:instrText xml:space="preserve"> PAGEREF _Toc242175290 \h </w:instrText>
+        <w:instrText xml:space="preserve"> PAGEREF _Toc246999225 \h </w:instrText>
       </w:r>
       <w:r>
         <w:rPr>
@@ -4676,7 +4776,7 @@
         <w:rPr>
           <w:noProof/>
         </w:rPr>
-        <w:instrText xml:space="preserve"> PAGEREF _Toc242175291 \h </w:instrText>
+        <w:instrText xml:space="preserve"> PAGEREF _Toc246999226 \h </w:instrText>
       </w:r>
       <w:r>
         <w:rPr>
@@ -4752,7 +4852,7 @@
         <w:rPr>
           <w:noProof/>
         </w:rPr>
-        <w:instrText xml:space="preserve"> PAGEREF _Toc242175292 \h </w:instrText>
+        <w:instrText xml:space="preserve"> PAGEREF _Toc246999227 \h </w:instrText>
       </w:r>
       <w:r>
         <w:rPr>
@@ -4828,7 +4928,7 @@
         <w:rPr>
           <w:noProof/>
         </w:rPr>
-        <w:instrText xml:space="preserve"> PAGEREF _Toc242175293 \h </w:instrText>
+        <w:instrText xml:space="preserve"> PAGEREF _Toc246999228 \h </w:instrText>
       </w:r>
       <w:r>
         <w:rPr>
@@ -4936,7 +5036,7 @@
         <w:rPr>
           <w:noProof/>
         </w:rPr>
-        <w:instrText xml:space="preserve"> PAGEREF _Toc242175294 \h </w:instrText>
+        <w:instrText xml:space="preserve"> PAGEREF _Toc246999229 \h </w:instrText>
       </w:r>
       <w:r>
         <w:rPr>
@@ -5012,7 +5112,7 @@
         <w:rPr>
           <w:noProof/>
         </w:rPr>
-        <w:instrText xml:space="preserve"> PAGEREF _Toc242175295 \h </w:instrText>
+        <w:instrText xml:space="preserve"> PAGEREF _Toc246999230 \h </w:instrText>
       </w:r>
       <w:r>
         <w:rPr>
@@ -5088,7 +5188,7 @@
         <w:rPr>
           <w:noProof/>
         </w:rPr>
-        <w:instrText xml:space="preserve"> PAGEREF _Toc242175296 \h </w:instrText>
+        <w:instrText xml:space="preserve"> PAGEREF _Toc246999231 \h </w:instrText>
       </w:r>
       <w:r>
         <w:rPr>
@@ -5164,7 +5264,7 @@
         <w:rPr>
           <w:noProof/>
         </w:rPr>
-        <w:instrText xml:space="preserve"> PAGEREF _Toc242175297 \h </w:instrText>
+        <w:instrText xml:space="preserve"> PAGEREF _Toc246999232 \h </w:instrText>
       </w:r>
       <w:r>
         <w:rPr>
@@ -5240,7 +5340,7 @@
         <w:rPr>
           <w:noProof/>
         </w:rPr>
-        <w:instrText xml:space="preserve"> PAGEREF _Toc242175298 \h </w:instrText>
+        <w:instrText xml:space="preserve"> PAGEREF _Toc246999233 \h </w:instrText>
       </w:r>
       <w:r>
         <w:rPr>
@@ -5316,7 +5416,7 @@
         <w:rPr>
           <w:noProof/>
         </w:rPr>
-        <w:instrText xml:space="preserve"> PAGEREF _Toc242175299 \h </w:instrText>
+        <w:instrText xml:space="preserve"> PAGEREF _Toc246999234 \h </w:instrText>
       </w:r>
       <w:r>
         <w:rPr>
@@ -5392,7 +5492,7 @@
         <w:rPr>
           <w:noProof/>
         </w:rPr>
-        <w:instrText xml:space="preserve"> PAGEREF _Toc242175300 \h </w:instrText>
+        <w:instrText xml:space="preserve"> PAGEREF _Toc246999235 \h </w:instrText>
       </w:r>
       <w:r>
         <w:rPr>
@@ -5468,7 +5568,7 @@
         <w:rPr>
           <w:noProof/>
         </w:rPr>
-        <w:instrText xml:space="preserve"> PAGEREF _Toc242175301 \h </w:instrText>
+        <w:instrText xml:space="preserve"> PAGEREF _Toc246999236 \h </w:instrText>
       </w:r>
       <w:r>
         <w:rPr>
@@ -5544,7 +5644,7 @@
         <w:rPr>
           <w:noProof/>
         </w:rPr>
-        <w:instrText xml:space="preserve"> PAGEREF _Toc242175302 \h </w:instrText>
+        <w:instrText xml:space="preserve"> PAGEREF _Toc246999237 \h </w:instrText>
       </w:r>
       <w:r>
         <w:rPr>
@@ -5621,7 +5721,7 @@
         <w:rPr>
           <w:noProof/>
         </w:rPr>
-        <w:instrText xml:space="preserve"> PAGEREF _Toc242175303 \h </w:instrText>
+        <w:instrText xml:space="preserve"> PAGEREF _Toc246999238 \h </w:instrText>
       </w:r>
       <w:r>
         <w:rPr>
@@ -5697,7 +5797,7 @@
         <w:rPr>
           <w:noProof/>
         </w:rPr>
-        <w:instrText xml:space="preserve"> PAGEREF _Toc242175304 \h </w:instrText>
+        <w:instrText xml:space="preserve"> PAGEREF _Toc246999239 \h </w:instrText>
       </w:r>
       <w:r>
         <w:rPr>
@@ -5773,7 +5873,7 @@
         <w:rPr>
           <w:noProof/>
         </w:rPr>
-        <w:instrText xml:space="preserve"> PAGEREF _Toc242175305 \h </w:instrText>
+        <w:instrText xml:space="preserve"> PAGEREF _Toc246999240 \h </w:instrText>
       </w:r>
       <w:r>
         <w:rPr>
@@ -5849,7 +5949,7 @@
         <w:rPr>
           <w:noProof/>
         </w:rPr>
-        <w:instrText xml:space="preserve"> PAGEREF _Toc242175306 \h </w:instrText>
+        <w:instrText xml:space="preserve"> PAGEREF _Toc246999241 \h </w:instrText>
       </w:r>
       <w:r>
         <w:rPr>
@@ -5925,7 +6025,7 @@
         <w:rPr>
           <w:noProof/>
         </w:rPr>
-        <w:instrText xml:space="preserve"> PAGEREF _Toc242175307 \h </w:instrText>
+        <w:instrText xml:space="preserve"> PAGEREF _Toc246999242 \h </w:instrText>
       </w:r>
       <w:r>
         <w:rPr>
@@ -6001,7 +6101,7 @@
         <w:rPr>
           <w:noProof/>
         </w:rPr>
-        <w:instrText xml:space="preserve"> PAGEREF _Toc242175308 \h </w:instrText>
+        <w:instrText xml:space="preserve"> PAGEREF _Toc246999243 \h </w:instrText>
       </w:r>
       <w:r>
         <w:rPr>
@@ -6077,7 +6177,7 @@
         <w:rPr>
           <w:noProof/>
         </w:rPr>
-        <w:instrText xml:space="preserve"> PAGEREF _Toc242175309 \h </w:instrText>
+        <w:instrText xml:space="preserve"> PAGEREF _Toc246999244 \h </w:instrText>
       </w:r>
       <w:r>
         <w:rPr>
@@ -6094,7 +6194,7 @@
         <w:rPr>
           <w:noProof/>
         </w:rPr>
-        <w:t>29</w:t>
+        <w:t>30</w:t>
       </w:r>
       <w:r>
         <w:rPr>
@@ -6170,7 +6270,7 @@
         <w:pStyle w:val="Rubrik1"/>
       </w:pPr>
       <w:bookmarkStart w:id="1" w:name="_Toc341787023"/>
-      <w:bookmarkStart w:id="2" w:name="_Toc242175285"/>
+      <w:bookmarkStart w:id="2" w:name="_Toc246999220"/>
       <w:r>
         <w:t>Inledning</w:t>
       </w:r>
@@ -6401,9 +6501,9 @@
         <mc:AlternateContent>
           <mc:Choice Requires="wps">
             <w:drawing>
-              <wp:inline distT="0" distB="0" distL="0" distR="0" wp14:anchorId="20DA7512" wp14:editId="53140DE4">
-                <wp:extent cx="3168650" cy="3681730"/>
-                <wp:effectExtent l="0" t="0" r="31750" b="26670"/>
+              <wp:inline distT="0" distB="0" distL="0" distR="0" wp14:anchorId="20DA7512" wp14:editId="39E0FC19">
+                <wp:extent cx="3168650" cy="3908120"/>
+                <wp:effectExtent l="0" t="0" r="31750" b="29210"/>
                 <wp:docPr id="2" name="Text Box 2"/>
                 <wp:cNvGraphicFramePr>
                   <a:graphicFrameLocks xmlns:a="http://schemas.openxmlformats.org/drawingml/2006/main"/>
@@ -6417,7 +6517,7 @@
                       <wps:spPr bwMode="auto">
                         <a:xfrm>
                           <a:off x="0" y="0"/>
-                          <a:ext cx="3168650" cy="3681730"/>
+                          <a:ext cx="3168650" cy="3908120"/>
                         </a:xfrm>
                         <a:prstGeom prst="rect">
                           <a:avLst/>
@@ -6507,71 +6607,7 @@
                                 <w:b/>
                                 <w:i/>
                               </w:rPr>
-                              <w:t>Maria Andersson de Vicente, Mawell</w:t>
-                            </w:r>
-                          </w:p>
-                          <w:p>
-                            <w:pPr>
-                              <w:pStyle w:val="Sidfot"/>
-                              <w:rPr>
-                                <w:b/>
-                                <w:i/>
-                              </w:rPr>
-                            </w:pPr>
-                            <w:r>
-                              <w:rPr>
-                                <w:b/>
-                                <w:i/>
-                              </w:rPr>
-                              <w:t>Marco De Luca, Callista</w:t>
-                            </w:r>
-                          </w:p>
-                          <w:p>
-                            <w:pPr>
-                              <w:pStyle w:val="Sidfot"/>
-                              <w:rPr>
-                                <w:b/>
-                                <w:i/>
-                              </w:rPr>
-                            </w:pPr>
-                            <w:r>
-                              <w:rPr>
-                                <w:b/>
-                                <w:i/>
-                              </w:rPr>
-                              <w:t>Magnus Ekstrand, Callista</w:t>
-                            </w:r>
-                          </w:p>
-                          <w:p>
-                            <w:pPr>
-                              <w:pStyle w:val="Sidfot"/>
-                              <w:rPr>
-                                <w:b/>
-                                <w:i/>
-                              </w:rPr>
-                            </w:pPr>
-                            <w:r>
-                              <w:rPr>
-                                <w:b/>
-                                <w:i/>
-                              </w:rPr>
-                              <w:t>Johan Eltes, Callista</w:t>
-                            </w:r>
-                          </w:p>
-                          <w:p>
-                            <w:pPr>
-                              <w:pStyle w:val="Sidfot"/>
-                              <w:rPr>
-                                <w:b/>
-                                <w:i/>
-                              </w:rPr>
-                            </w:pPr>
-                            <w:r>
-                              <w:rPr>
-                                <w:b/>
-                                <w:i/>
-                              </w:rPr>
-                              <w:t xml:space="preserve">Lennart Eriksson, </w:t>
+                              <w:t xml:space="preserve">Khaled </w:t>
                             </w:r>
                             <w:proofErr w:type="spellStart"/>
                             <w:r>
@@ -6579,7 +6615,7 @@
                                 <w:b/>
                                 <w:i/>
                               </w:rPr>
-                              <w:t>CeHis</w:t>
+                              <w:t>Daham</w:t>
                             </w:r>
                             <w:proofErr w:type="spellEnd"/>
                           </w:p>
@@ -6596,7 +6632,23 @@
                                 <w:b/>
                                 <w:i/>
                               </w:rPr>
-                              <w:t xml:space="preserve">Björn </w:t>
+                              <w:t>Viktor Jernelöv</w:t>
+                            </w:r>
+                          </w:p>
+                          <w:p>
+                            <w:pPr>
+                              <w:pStyle w:val="Sidfot"/>
+                              <w:rPr>
+                                <w:b/>
+                                <w:i/>
+                              </w:rPr>
+                            </w:pPr>
+                            <w:r>
+                              <w:rPr>
+                                <w:b/>
+                                <w:i/>
+                              </w:rPr>
+                              <w:t xml:space="preserve">Jacob </w:t>
                             </w:r>
                             <w:proofErr w:type="spellStart"/>
                             <w:r>
@@ -6604,23 +6656,7 @@
                                 <w:b/>
                                 <w:i/>
                               </w:rPr>
-                              <w:t>Skeppner</w:t>
-                            </w:r>
-                            <w:proofErr w:type="spellEnd"/>
-                            <w:r>
-                              <w:rPr>
-                                <w:b/>
-                                <w:i/>
-                              </w:rPr>
-                              <w:t xml:space="preserve">, </w:t>
-                            </w:r>
-                            <w:proofErr w:type="spellStart"/>
-                            <w:r>
-                              <w:rPr>
-                                <w:b/>
-                                <w:i/>
-                              </w:rPr>
-                              <w:t>Inera</w:t>
+                              <w:t>Tardell</w:t>
                             </w:r>
                             <w:proofErr w:type="spellEnd"/>
                           </w:p>
@@ -6637,7 +6673,23 @@
                                 <w:b/>
                                 <w:i/>
                               </w:rPr>
-                              <w:t>Thomas Slitberg, Mawell</w:t>
+                              <w:t>Johan Eltes</w:t>
+                            </w:r>
+                          </w:p>
+                          <w:p>
+                            <w:pPr>
+                              <w:pStyle w:val="Sidfot"/>
+                              <w:rPr>
+                                <w:b/>
+                                <w:i/>
+                              </w:rPr>
+                            </w:pPr>
+                            <w:r>
+                              <w:rPr>
+                                <w:b/>
+                                <w:i/>
+                              </w:rPr>
+                              <w:t>Fredrik Ström</w:t>
                             </w:r>
                           </w:p>
                           <w:p>
@@ -6661,23 +6713,7 @@
                                 <w:b/>
                                 <w:i/>
                               </w:rPr>
-                              <w:t>Strihagen</w:t>
-                            </w:r>
-                            <w:proofErr w:type="spellEnd"/>
-                            <w:r>
-                              <w:rPr>
-                                <w:b/>
-                                <w:i/>
-                              </w:rPr>
-                              <w:t xml:space="preserve">, </w:t>
-                            </w:r>
-                            <w:proofErr w:type="spellStart"/>
-                            <w:r>
-                              <w:rPr>
-                                <w:b/>
-                                <w:i/>
-                              </w:rPr>
-                              <w:t>Inera</w:t>
+                              <w:t>Genfors</w:t>
                             </w:r>
                             <w:proofErr w:type="spellEnd"/>
                           </w:p>
@@ -6694,7 +6730,7 @@
                                 <w:b/>
                                 <w:i/>
                               </w:rPr>
-                              <w:t>Fredrik Ström, Mawell</w:t>
+                              <w:t>Johan Kindgren</w:t>
                             </w:r>
                           </w:p>
                           <w:p>
@@ -6710,7 +6746,23 @@
                                 <w:b/>
                                 <w:i/>
                               </w:rPr>
-                              <w:t>Björn Genfors, Mawell</w:t>
+                              <w:t>Marcus Claus</w:t>
+                            </w:r>
+                          </w:p>
+                          <w:p>
+                            <w:pPr>
+                              <w:pStyle w:val="Sidfot"/>
+                              <w:rPr>
+                                <w:b/>
+                                <w:i/>
+                              </w:rPr>
+                            </w:pPr>
+                            <w:r>
+                              <w:rPr>
+                                <w:b/>
+                                <w:i/>
+                              </w:rPr>
+                              <w:t>Catrin Johnson</w:t>
                             </w:r>
                           </w:p>
                           <w:p>
@@ -6735,7 +6787,21 @@
                                 <w:b/>
                                 <w:i/>
                               </w:rPr>
-                              <w:t>Projektledning:</w:t>
+                              <w:t>Projektledning</w:t>
+                            </w:r>
+                            <w:r>
+                              <w:rPr>
+                                <w:b/>
+                                <w:i/>
+                              </w:rPr>
+                              <w:t xml:space="preserve"> och koordinering</w:t>
+                            </w:r>
+                            <w:r>
+                              <w:rPr>
+                                <w:b/>
+                                <w:i/>
+                              </w:rPr>
+                              <w:t>:</w:t>
                             </w:r>
                           </w:p>
                           <w:p>
@@ -6760,7 +6826,39 @@
                                 <w:b/>
                                 <w:i/>
                               </w:rPr>
-                              <w:t>Johan Eltes, Callista</w:t>
+                              <w:t>Johan Eltes</w:t>
+                            </w:r>
+                          </w:p>
+                          <w:p>
+                            <w:pPr>
+                              <w:pStyle w:val="Sidfot"/>
+                              <w:rPr>
+                                <w:b/>
+                                <w:i/>
+                              </w:rPr>
+                            </w:pPr>
+                            <w:r>
+                              <w:rPr>
+                                <w:b/>
+                                <w:i/>
+                              </w:rPr>
+                              <w:t xml:space="preserve">Elisabeth </w:t>
+                            </w:r>
+                            <w:proofErr w:type="spellStart"/>
+                            <w:r>
+                              <w:rPr>
+                                <w:b/>
+                                <w:i/>
+                              </w:rPr>
+                              <w:t>Wedensjö</w:t>
+                            </w:r>
+                            <w:proofErr w:type="spellEnd"/>
+                            <w:r>
+                              <w:rPr>
+                                <w:b/>
+                                <w:i/>
+                              </w:rPr>
+                              <w:t xml:space="preserve"> Österholm</w:t>
                             </w:r>
                           </w:p>
                           <w:p>
@@ -6805,12 +6903,21 @@
                                 <w:i/>
                               </w:rPr>
                             </w:pPr>
+                            <w:proofErr w:type="spellStart"/>
                             <w:r>
                               <w:rPr>
                                 <w:b/>
                                 <w:i/>
                               </w:rPr>
-                              <w:t xml:space="preserve">Nina Lundberg, SLL HSF </w:t>
+                              <w:t>CeHis</w:t>
+                            </w:r>
+                            <w:proofErr w:type="spellEnd"/>
+                            <w:r>
+                              <w:rPr>
+                                <w:b/>
+                                <w:i/>
+                              </w:rPr>
+                              <w:t xml:space="preserve"> </w:t>
                             </w:r>
                           </w:p>
                           <w:p/>
@@ -6833,7 +6940,7 @@
                 <v:stroke joinstyle="miter"/>
                 <v:path gradientshapeok="t" o:connecttype="rect"/>
               </v:shapetype>
-              <v:shape id="Text Box 2" o:spid="_x0000_s1026" type="#_x0000_t202" style="width:249.5pt;height:289.9pt;visibility:visible;mso-wrap-style:square;mso-left-percent:-10001;mso-top-percent:-10001;mso-position-horizontal:absolute;mso-position-horizontal-relative:char;mso-position-vertical:absolute;mso-position-vertical-relative:line;mso-left-percent:-10001;mso-top-percent:-10001;v-text-anchor:top" o:gfxdata="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" fillcolor="#ddd">
+              <v:shape id="Text Box 2" o:spid="_x0000_s1026" type="#_x0000_t202" style="width:249.5pt;height:307.75pt;visibility:visible;mso-wrap-style:square;mso-left-percent:-10001;mso-top-percent:-10001;mso-position-horizontal:absolute;mso-position-horizontal-relative:char;mso-position-vertical:absolute;mso-position-vertical-relative:line;mso-left-percent:-10001;mso-top-percent:-10001;v-text-anchor:top" o:gfxdata="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" fillcolor="#ddd">
                 <v:textbox>
                   <w:txbxContent>
                     <w:p>
@@ -6899,71 +7006,7 @@
                           <w:b/>
                           <w:i/>
                         </w:rPr>
-                        <w:t>Maria Andersson de Vicente, Mawell</w:t>
-                      </w:r>
-                    </w:p>
-                    <w:p>
-                      <w:pPr>
-                        <w:pStyle w:val="Sidfot"/>
-                        <w:rPr>
-                          <w:b/>
-                          <w:i/>
-                        </w:rPr>
-                      </w:pPr>
-                      <w:r>
-                        <w:rPr>
-                          <w:b/>
-                          <w:i/>
-                        </w:rPr>
-                        <w:t>Marco De Luca, Callista</w:t>
-                      </w:r>
-                    </w:p>
-                    <w:p>
-                      <w:pPr>
-                        <w:pStyle w:val="Sidfot"/>
-                        <w:rPr>
-                          <w:b/>
-                          <w:i/>
-                        </w:rPr>
-                      </w:pPr>
-                      <w:r>
-                        <w:rPr>
-                          <w:b/>
-                          <w:i/>
-                        </w:rPr>
-                        <w:t>Magnus Ekstrand, Callista</w:t>
-                      </w:r>
-                    </w:p>
-                    <w:p>
-                      <w:pPr>
-                        <w:pStyle w:val="Sidfot"/>
-                        <w:rPr>
-                          <w:b/>
-                          <w:i/>
-                        </w:rPr>
-                      </w:pPr>
-                      <w:r>
-                        <w:rPr>
-                          <w:b/>
-                          <w:i/>
-                        </w:rPr>
-                        <w:t>Johan Eltes, Callista</w:t>
-                      </w:r>
-                    </w:p>
-                    <w:p>
-                      <w:pPr>
-                        <w:pStyle w:val="Sidfot"/>
-                        <w:rPr>
-                          <w:b/>
-                          <w:i/>
-                        </w:rPr>
-                      </w:pPr>
-                      <w:r>
-                        <w:rPr>
-                          <w:b/>
-                          <w:i/>
-                        </w:rPr>
-                        <w:t xml:space="preserve">Lennart Eriksson, </w:t>
+                        <w:t xml:space="preserve">Khaled </w:t>
                       </w:r>
                       <w:proofErr w:type="spellStart"/>
                       <w:r>
@@ -6971,7 +7014,7 @@
                           <w:b/>
                           <w:i/>
                         </w:rPr>
-                        <w:t>CeHis</w:t>
+                        <w:t>Daham</w:t>
                       </w:r>
                       <w:proofErr w:type="spellEnd"/>
                     </w:p>
@@ -6988,7 +7031,23 @@
                           <w:b/>
                           <w:i/>
                         </w:rPr>
-                        <w:t xml:space="preserve">Björn </w:t>
+                        <w:t>Viktor Jernelöv</w:t>
+                      </w:r>
+                    </w:p>
+                    <w:p>
+                      <w:pPr>
+                        <w:pStyle w:val="Sidfot"/>
+                        <w:rPr>
+                          <w:b/>
+                          <w:i/>
+                        </w:rPr>
+                      </w:pPr>
+                      <w:r>
+                        <w:rPr>
+                          <w:b/>
+                          <w:i/>
+                        </w:rPr>
+                        <w:t xml:space="preserve">Jacob </w:t>
                       </w:r>
                       <w:proofErr w:type="spellStart"/>
                       <w:r>
@@ -6996,23 +7055,7 @@
                           <w:b/>
                           <w:i/>
                         </w:rPr>
-                        <w:t>Skeppner</w:t>
-                      </w:r>
-                      <w:proofErr w:type="spellEnd"/>
-                      <w:r>
-                        <w:rPr>
-                          <w:b/>
-                          <w:i/>
-                        </w:rPr>
-                        <w:t xml:space="preserve">, </w:t>
-                      </w:r>
-                      <w:proofErr w:type="spellStart"/>
-                      <w:r>
-                        <w:rPr>
-                          <w:b/>
-                          <w:i/>
-                        </w:rPr>
-                        <w:t>Inera</w:t>
+                        <w:t>Tardell</w:t>
                       </w:r>
                       <w:proofErr w:type="spellEnd"/>
                     </w:p>
@@ -7029,7 +7072,23 @@
                           <w:b/>
                           <w:i/>
                         </w:rPr>
-                        <w:t>Thomas Slitberg, Mawell</w:t>
+                        <w:t>Johan Eltes</w:t>
+                      </w:r>
+                    </w:p>
+                    <w:p>
+                      <w:pPr>
+                        <w:pStyle w:val="Sidfot"/>
+                        <w:rPr>
+                          <w:b/>
+                          <w:i/>
+                        </w:rPr>
+                      </w:pPr>
+                      <w:r>
+                        <w:rPr>
+                          <w:b/>
+                          <w:i/>
+                        </w:rPr>
+                        <w:t>Fredrik Ström</w:t>
                       </w:r>
                     </w:p>
                     <w:p>
@@ -7053,23 +7112,7 @@
                           <w:b/>
                           <w:i/>
                         </w:rPr>
-                        <w:t>Strihagen</w:t>
-                      </w:r>
-                      <w:proofErr w:type="spellEnd"/>
-                      <w:r>
-                        <w:rPr>
-                          <w:b/>
-                          <w:i/>
-                        </w:rPr>
-                        <w:t xml:space="preserve">, </w:t>
-                      </w:r>
-                      <w:proofErr w:type="spellStart"/>
-                      <w:r>
-                        <w:rPr>
-                          <w:b/>
-                          <w:i/>
-                        </w:rPr>
-                        <w:t>Inera</w:t>
+                        <w:t>Genfors</w:t>
                       </w:r>
                       <w:proofErr w:type="spellEnd"/>
                     </w:p>
@@ -7086,7 +7129,7 @@
                           <w:b/>
                           <w:i/>
                         </w:rPr>
-                        <w:t>Fredrik Ström, Mawell</w:t>
+                        <w:t>Johan Kindgren</w:t>
                       </w:r>
                     </w:p>
                     <w:p>
@@ -7102,7 +7145,23 @@
                           <w:b/>
                           <w:i/>
                         </w:rPr>
-                        <w:t>Björn Genfors, Mawell</w:t>
+                        <w:t>Marcus Claus</w:t>
+                      </w:r>
+                    </w:p>
+                    <w:p>
+                      <w:pPr>
+                        <w:pStyle w:val="Sidfot"/>
+                        <w:rPr>
+                          <w:b/>
+                          <w:i/>
+                        </w:rPr>
+                      </w:pPr>
+                      <w:r>
+                        <w:rPr>
+                          <w:b/>
+                          <w:i/>
+                        </w:rPr>
+                        <w:t>Catrin Johnson</w:t>
                       </w:r>
                     </w:p>
                     <w:p>
@@ -7127,7 +7186,21 @@
                           <w:b/>
                           <w:i/>
                         </w:rPr>
-                        <w:t>Projektledning:</w:t>
+                        <w:t>Projektledning</w:t>
+                      </w:r>
+                      <w:r>
+                        <w:rPr>
+                          <w:b/>
+                          <w:i/>
+                        </w:rPr>
+                        <w:t xml:space="preserve"> och koordinering</w:t>
+                      </w:r>
+                      <w:r>
+                        <w:rPr>
+                          <w:b/>
+                          <w:i/>
+                        </w:rPr>
+                        <w:t>:</w:t>
                       </w:r>
                     </w:p>
                     <w:p>
@@ -7152,7 +7225,39 @@
                           <w:b/>
                           <w:i/>
                         </w:rPr>
-                        <w:t>Johan Eltes, Callista</w:t>
+                        <w:t>Johan Eltes</w:t>
+                      </w:r>
+                    </w:p>
+                    <w:p>
+                      <w:pPr>
+                        <w:pStyle w:val="Sidfot"/>
+                        <w:rPr>
+                          <w:b/>
+                          <w:i/>
+                        </w:rPr>
+                      </w:pPr>
+                      <w:r>
+                        <w:rPr>
+                          <w:b/>
+                          <w:i/>
+                        </w:rPr>
+                        <w:t xml:space="preserve">Elisabeth </w:t>
+                      </w:r>
+                      <w:proofErr w:type="spellStart"/>
+                      <w:r>
+                        <w:rPr>
+                          <w:b/>
+                          <w:i/>
+                        </w:rPr>
+                        <w:t>Wedensjö</w:t>
+                      </w:r>
+                      <w:proofErr w:type="spellEnd"/>
+                      <w:r>
+                        <w:rPr>
+                          <w:b/>
+                          <w:i/>
+                        </w:rPr>
+                        <w:t xml:space="preserve"> Österholm</w:t>
                       </w:r>
                     </w:p>
                     <w:p>
@@ -7197,12 +7302,21 @@
                           <w:i/>
                         </w:rPr>
                       </w:pPr>
+                      <w:proofErr w:type="spellStart"/>
                       <w:r>
                         <w:rPr>
                           <w:b/>
                           <w:i/>
                         </w:rPr>
-                        <w:t xml:space="preserve">Nina Lundberg, SLL HSF </w:t>
+                        <w:t>CeHis</w:t>
+                      </w:r>
+                      <w:proofErr w:type="spellEnd"/>
+                      <w:r>
+                        <w:rPr>
+                          <w:b/>
+                          <w:i/>
+                        </w:rPr>
+                        <w:t xml:space="preserve"> </w:t>
                       </w:r>
                     </w:p>
                     <w:p/>
@@ -7248,7 +7362,7 @@
       </w:pPr>
       <w:bookmarkStart w:id="4" w:name="_Toc219337763"/>
       <w:bookmarkStart w:id="5" w:name="_Toc229536005"/>
-      <w:bookmarkStart w:id="6" w:name="_Toc242175286"/>
+      <w:bookmarkStart w:id="6" w:name="_Toc246999221"/>
       <w:bookmarkEnd w:id="3"/>
       <w:r>
         <w:lastRenderedPageBreak/>
@@ -7288,7 +7402,7 @@
       </w:pPr>
       <w:bookmarkStart w:id="7" w:name="_Toc219337764"/>
       <w:bookmarkStart w:id="8" w:name="_Toc229536006"/>
-      <w:bookmarkStart w:id="9" w:name="_Toc242175287"/>
+      <w:bookmarkStart w:id="9" w:name="_Toc246999222"/>
       <w:r>
         <w:t>Övergripande</w:t>
       </w:r>
@@ -7582,7 +7696,7 @@
       </w:pPr>
       <w:bookmarkStart w:id="10" w:name="_Toc219337765"/>
       <w:bookmarkStart w:id="11" w:name="_Toc229536007"/>
-      <w:bookmarkStart w:id="12" w:name="_Toc242175288"/>
+      <w:bookmarkStart w:id="12" w:name="_Toc246999223"/>
       <w:r>
         <w:t>Nationell</w:t>
       </w:r>
@@ -7806,7 +7920,7 @@
       </w:pPr>
       <w:bookmarkStart w:id="13" w:name="_Toc219337766"/>
       <w:bookmarkStart w:id="14" w:name="_Toc229536008"/>
-      <w:bookmarkStart w:id="15" w:name="_Toc242175289"/>
+      <w:bookmarkStart w:id="15" w:name="_Toc246999224"/>
       <w:r>
         <w:t>Regional</w:t>
       </w:r>
@@ -7902,7 +8016,7 @@
       </w:pPr>
       <w:bookmarkStart w:id="16" w:name="_Toc219337767"/>
       <w:bookmarkStart w:id="17" w:name="_Toc229536009"/>
-      <w:bookmarkStart w:id="18" w:name="_Toc242175290"/>
+      <w:bookmarkStart w:id="18" w:name="_Toc246999225"/>
       <w:r>
         <w:t>Adresseringsmodell</w:t>
       </w:r>
@@ -8833,7 +8947,7 @@
         <w:pStyle w:val="Rubrik2b"/>
       </w:pPr>
       <w:bookmarkStart w:id="25" w:name="_Toc229536014"/>
-      <w:bookmarkStart w:id="26" w:name="_Toc242175291"/>
+      <w:bookmarkStart w:id="26" w:name="_Toc246999226"/>
       <w:r>
         <w:t>Aggregerande</w:t>
       </w:r>
@@ -8874,7 +8988,7 @@
       </w:pPr>
       <w:bookmarkStart w:id="27" w:name="_Toc219337770"/>
       <w:bookmarkStart w:id="28" w:name="_Toc229536015"/>
-      <w:bookmarkStart w:id="29" w:name="_Toc242175292"/>
+      <w:bookmarkStart w:id="29" w:name="_Toc246999227"/>
       <w:r>
         <w:t>Informationssäkerhet</w:t>
       </w:r>
@@ -9044,7 +9158,7 @@
       </w:pPr>
       <w:bookmarkStart w:id="36" w:name="_Toc219337774"/>
       <w:bookmarkStart w:id="37" w:name="_Toc229536019"/>
-      <w:bookmarkStart w:id="38" w:name="_Toc242175293"/>
+      <w:bookmarkStart w:id="38" w:name="_Toc246999228"/>
       <w:r>
         <w:t>Tjänstekontraktens</w:t>
       </w:r>
@@ -9195,7 +9309,7 @@
         </w:rPr>
       </w:pPr>
       <w:bookmarkStart w:id="39" w:name="_Toc219337775"/>
-      <w:bookmarkStart w:id="40" w:name="_Toc242175294"/>
+      <w:bookmarkStart w:id="40" w:name="_Toc246999229"/>
       <w:r>
         <w:rPr>
           <w:spacing w:val="1"/>
@@ -9232,7 +9346,7 @@
         <w:pStyle w:val="Rubrik2b"/>
       </w:pPr>
       <w:bookmarkStart w:id="41" w:name="_Toc219337776"/>
-      <w:bookmarkStart w:id="42" w:name="_Toc242175295"/>
+      <w:bookmarkStart w:id="42" w:name="_Toc246999230"/>
       <w:r>
         <w:t>Uppdatering av engagemangsindex</w:t>
       </w:r>
@@ -10046,11 +10160,11 @@
               <w:ind w:left="0"/>
             </w:pPr>
             <w:r>
-              <w:t xml:space="preserve">Unik identifierare för händelse-bärande </w:t>
+              <w:t>Unik identifierare för händelse-</w:t>
             </w:r>
             <w:r>
               <w:lastRenderedPageBreak/>
-              <w:t>objekt</w:t>
+              <w:t>bärande objekt</w:t>
             </w:r>
           </w:p>
         </w:tc>
@@ -10895,6 +11009,7 @@
           <w:p>
             <w:proofErr w:type="spellStart"/>
             <w:r>
+              <w:lastRenderedPageBreak/>
               <w:t>GetCareDocumentation</w:t>
             </w:r>
             <w:proofErr w:type="spellEnd"/>
@@ -10926,7 +11041,7 @@
         <w:pStyle w:val="Rubrik2b"/>
       </w:pPr>
       <w:bookmarkStart w:id="43" w:name="_Toc219337778"/>
-      <w:bookmarkStart w:id="44" w:name="_Toc242175296"/>
+      <w:bookmarkStart w:id="44" w:name="_Toc246999231"/>
       <w:r>
         <w:t>SLA-krav</w:t>
       </w:r>
@@ -11220,7 +11335,7 @@
       <w:pPr>
         <w:pStyle w:val="Rubrik2b"/>
       </w:pPr>
-      <w:bookmarkStart w:id="45" w:name="_Toc242175297"/>
+      <w:bookmarkStart w:id="45" w:name="_Toc246999232"/>
       <w:r>
         <w:t>Gemensamma konsumentregler</w:t>
       </w:r>
@@ -11270,7 +11385,7 @@
       </w:pPr>
       <w:bookmarkStart w:id="46" w:name="_Toc341787026"/>
       <w:bookmarkStart w:id="47" w:name="_Toc219337779"/>
-      <w:bookmarkStart w:id="48" w:name="_Toc242175298"/>
+      <w:bookmarkStart w:id="48" w:name="_Toc246999233"/>
       <w:r>
         <w:t>Format för Datum</w:t>
       </w:r>
@@ -11308,7 +11423,7 @@
       </w:pPr>
       <w:bookmarkStart w:id="49" w:name="_Toc341787027"/>
       <w:bookmarkStart w:id="50" w:name="_Toc219337780"/>
-      <w:bookmarkStart w:id="51" w:name="_Toc242175299"/>
+      <w:bookmarkStart w:id="51" w:name="_Toc246999234"/>
       <w:r>
         <w:t>Format för tidpunkter</w:t>
       </w:r>
@@ -11380,7 +11495,7 @@
       </w:pPr>
       <w:bookmarkStart w:id="52" w:name="_Toc341787028"/>
       <w:bookmarkStart w:id="53" w:name="_Toc219337781"/>
-      <w:bookmarkStart w:id="54" w:name="_Toc242175300"/>
+      <w:bookmarkStart w:id="54" w:name="_Toc246999235"/>
       <w:r>
         <w:t>Tidszon för tidpunkter</w:t>
       </w:r>
@@ -11394,11 +11509,8 @@
         <w:ind w:right="119"/>
       </w:pPr>
       <w:r>
-        <w:t xml:space="preserve">Tidszon anges inte i meddelandeformaten. Alla information om datum och tidpunkter som utbyts via tjänsterna ska ange datum och tidpunkter i den tidszon som gäller/gällde i Sverige vid den tidpunkt som respektive datum- eller tidpunktsfält bär information om. </w:t>
-      </w:r>
-      <w:r>
         <w:lastRenderedPageBreak/>
-        <w:t>Såväl tjänstekonsumenter som tjänsteproducenter skall med andra ord förutsätta att datum och tidpunkter som utbyts är i tidszonerna CET (svensk normaltid) respektive CEST (svensk normaltid med justering för sommartid).</w:t>
+        <w:t>Tidszon anges inte i meddelandeformaten. Alla information om datum och tidpunkter som utbyts via tjänsterna ska ange datum och tidpunkter i den tidszon som gäller/gällde i Sverige vid den tidpunkt som respektive datum- eller tidpunktsfält bär information om. Såväl tjänstekonsumenter som tjänsteproducenter skall med andra ord förutsätta att datum och tidpunkter som utbyts är i tidszonerna CET (svensk normaltid) respektive CEST (svensk normaltid med justering för sommartid).</w:t>
       </w:r>
     </w:p>
     <w:p>
@@ -11411,7 +11523,7 @@
       <w:pPr>
         <w:pStyle w:val="Rubrik2b"/>
       </w:pPr>
-      <w:bookmarkStart w:id="55" w:name="_Toc242175301"/>
+      <w:bookmarkStart w:id="55" w:name="_Toc246999236"/>
       <w:r>
         <w:t>Personidentifierare</w:t>
       </w:r>
@@ -11518,7 +11630,7 @@
       </w:pPr>
       <w:bookmarkStart w:id="56" w:name="_Toc341787029"/>
       <w:bookmarkStart w:id="57" w:name="_Toc219337782"/>
-      <w:bookmarkStart w:id="58" w:name="_Toc242175302"/>
+      <w:bookmarkStart w:id="58" w:name="_Toc246999237"/>
       <w:r>
         <w:t>Felhantering</w:t>
       </w:r>
@@ -11568,7 +11680,7 @@
         </w:rPr>
       </w:pPr>
       <w:bookmarkStart w:id="59" w:name="_Toc341787030"/>
-      <w:bookmarkStart w:id="60" w:name="_Toc242175303"/>
+      <w:bookmarkStart w:id="60" w:name="_Toc246999238"/>
       <w:r>
         <w:rPr>
           <w:spacing w:val="1"/>
@@ -12059,6 +12171,7 @@
             </w:pPr>
             <w:proofErr w:type="spellStart"/>
             <w:r>
+              <w:lastRenderedPageBreak/>
               <w:t>personEmail</w:t>
             </w:r>
             <w:proofErr w:type="spellEnd"/>
@@ -12230,7 +12343,6 @@
           <w:b/>
           <w:bCs/>
         </w:rPr>
-        <w:lastRenderedPageBreak/>
         <w:t>C</w:t>
       </w:r>
       <w:r>
@@ -13334,6 +13446,7 @@
         <w:ind w:left="0" w:right="119"/>
       </w:pPr>
       <w:r>
+        <w:lastRenderedPageBreak/>
         <w:t xml:space="preserve">Datum anges alltid på formatet </w:t>
       </w:r>
       <w:r>
@@ -13383,7 +13496,6 @@
               <w:rPr>
                 <w:b/>
               </w:rPr>
-              <w:lastRenderedPageBreak/>
               <w:t>Namn</w:t>
             </w:r>
           </w:p>
@@ -17643,6 +17755,7 @@
           <w:rFonts w:ascii="Arial" w:hAnsi="Arial" w:cs="Arial"/>
           <w:b/>
         </w:rPr>
+        <w:lastRenderedPageBreak/>
         <w:t>PersonIdType</w:t>
       </w:r>
       <w:proofErr w:type="spellEnd"/>
@@ -17680,7 +17793,6 @@
               <w:rPr>
                 <w:b/>
               </w:rPr>
-              <w:lastRenderedPageBreak/>
               <w:t>Namn</w:t>
             </w:r>
           </w:p>
@@ -18766,6 +18878,7 @@
             </w:pPr>
             <w:proofErr w:type="spellStart"/>
             <w:r>
+              <w:lastRenderedPageBreak/>
               <w:t>timestamp</w:t>
             </w:r>
             <w:proofErr w:type="spellEnd"/>
@@ -18793,20 +18906,16 @@
               <w:pStyle w:val="TableParagraph"/>
             </w:pPr>
             <w:r>
-              <w:t xml:space="preserve">Tid uttrycks med formatet </w:t>
-            </w:r>
-            <w:r>
-              <w:lastRenderedPageBreak/>
+              <w:t>Tid uttrycks med formatet ”</w:t>
+            </w:r>
+            <w:proofErr w:type="spellStart"/>
+            <w:r>
+              <w:t>ÅÅÅÅMMDDttmmss</w:t>
+            </w:r>
+            <w:proofErr w:type="spellEnd"/>
+            <w:r>
               <w:t>”</w:t>
             </w:r>
-            <w:proofErr w:type="spellStart"/>
-            <w:r>
-              <w:t>ÅÅÅÅMMDDttmmss</w:t>
-            </w:r>
-            <w:proofErr w:type="spellEnd"/>
-            <w:r>
-              <w:t>”</w:t>
-            </w:r>
           </w:p>
         </w:tc>
         <w:tc>
@@ -18818,7 +18927,6 @@
               <w:pStyle w:val="TableParagraph"/>
             </w:pPr>
             <w:r>
-              <w:lastRenderedPageBreak/>
               <w:t>1</w:t>
             </w:r>
             <w:proofErr w:type="gramStart"/>
@@ -18878,7 +18986,7 @@
       <w:pPr>
         <w:pStyle w:val="Rubrik1"/>
       </w:pPr>
-      <w:bookmarkStart w:id="61" w:name="_Toc242175304"/>
+      <w:bookmarkStart w:id="61" w:name="_Toc246999239"/>
       <w:proofErr w:type="spellStart"/>
       <w:r>
         <w:rPr>
@@ -18918,12 +19026,57 @@
     </w:p>
     <w:p>
       <w:pPr>
-        <w:spacing w:before="2" w:line="160" w:lineRule="exact"/>
-        <w:rPr>
-          <w:sz w:val="16"/>
-          <w:szCs w:val="16"/>
-        </w:rPr>
-      </w:pPr>
+        <w:pStyle w:val="Brdtext"/>
+      </w:pPr>
+    </w:p>
+    <w:p>
+      <w:pPr>
+        <w:pStyle w:val="Brdtext"/>
+      </w:pPr>
+      <w:r>
+        <w:rPr>
+          <w:spacing w:val="-1"/>
+        </w:rPr>
+        <w:t xml:space="preserve">Meddelandeformatet är kompatibelt med HL7 v. 3 CDA v. 2 och </w:t>
+      </w:r>
+      <w:proofErr w:type="spellStart"/>
+      <w:r>
+        <w:rPr>
+          <w:spacing w:val="-1"/>
+        </w:rPr>
+        <w:t>NPÖ</w:t>
+      </w:r>
+      <w:proofErr w:type="spellEnd"/>
+      <w:r>
+        <w:rPr>
+          <w:spacing w:val="-1"/>
+        </w:rPr>
+        <w:t xml:space="preserve"> RIV Informationsspecifikation 2.2.1, V-MIM ”Vård- och omsorgsdokument”, enligt beskrivning i bilaga </w:t>
+      </w:r>
+      <w:r>
+        <w:rPr>
+          <w:spacing w:val="-1"/>
+        </w:rPr>
+        <w:t>MIM_Mappningar_</w:t>
+      </w:r>
+      <w:r>
+        <w:rPr>
+          <w:spacing w:val="-1"/>
+        </w:rPr>
+        <w:t>GetCareDocumentation</w:t>
+      </w:r>
+      <w:r>
+        <w:rPr>
+          <w:spacing w:val="-1"/>
+        </w:rPr>
+        <w:t>.xlsx</w:t>
+      </w:r>
+      <w:r>
+        <w:rPr>
+          <w:spacing w:val="-1"/>
+        </w:rPr>
+        <w:t>.</w:t>
+      </w:r>
     </w:p>
     <w:p>
       <w:pPr>
@@ -18939,7 +19092,7 @@
         <w:pStyle w:val="Rubrik2b"/>
       </w:pPr>
       <w:bookmarkStart w:id="62" w:name="_Toc341787031"/>
-      <w:bookmarkStart w:id="63" w:name="_Toc242175305"/>
+      <w:bookmarkStart w:id="63" w:name="_Toc246999240"/>
       <w:r>
         <w:t>Frivillighet</w:t>
       </w:r>
@@ -19006,7 +19159,7 @@
         <w:pStyle w:val="Rubrik2b"/>
       </w:pPr>
       <w:bookmarkStart w:id="64" w:name="_Toc341787032"/>
-      <w:bookmarkStart w:id="65" w:name="_Toc242175306"/>
+      <w:bookmarkStart w:id="65" w:name="_Toc246999241"/>
       <w:r>
         <w:t>Version</w:t>
       </w:r>
@@ -19063,7 +19216,7 @@
         <w:pStyle w:val="Rubrik2b"/>
       </w:pPr>
       <w:bookmarkStart w:id="66" w:name="_Toc341787033"/>
-      <w:bookmarkStart w:id="67" w:name="_Toc242175307"/>
+      <w:bookmarkStart w:id="67" w:name="_Toc246999242"/>
       <w:r>
         <w:t>SLA-krav</w:t>
       </w:r>
@@ -19092,7 +19245,7 @@
       <w:pPr>
         <w:pStyle w:val="Rubrik2b"/>
       </w:pPr>
-      <w:bookmarkStart w:id="68" w:name="_Toc242175308"/>
+      <w:bookmarkStart w:id="68" w:name="_Toc246999243"/>
       <w:proofErr w:type="spellStart"/>
       <w:r>
         <w:t>DocBook</w:t>
@@ -19687,6 +19840,7 @@
         <w:pStyle w:val="Brdtext"/>
       </w:pPr>
       <w:r>
+        <w:lastRenderedPageBreak/>
         <w:tab/>
       </w:r>
       <w:r>
@@ -19778,7 +19932,6 @@
         </w:rPr>
       </w:pPr>
       <w:r>
-        <w:lastRenderedPageBreak/>
         <w:tab/>
       </w:r>
       <w:r>
@@ -21500,7 +21653,11 @@
         <w:t>”</w:t>
       </w:r>
       <w:r>
-        <w:t xml:space="preserve"> (efter att det återställts till ursprunglig XML-syntax).</w:t>
+        <w:t xml:space="preserve"> (efter att det återställts till </w:t>
+      </w:r>
+      <w:r>
+        <w:lastRenderedPageBreak/>
+        <w:t>ursprunglig XML-syntax).</w:t>
       </w:r>
     </w:p>
     <w:p>
@@ -21549,7 +21706,7 @@
         <w:pStyle w:val="Rubrik2b"/>
       </w:pPr>
       <w:bookmarkStart w:id="69" w:name="_Toc341787034"/>
-      <w:bookmarkStart w:id="70" w:name="_Toc242175309"/>
+      <w:bookmarkStart w:id="70" w:name="_Toc246999244"/>
       <w:r>
         <w:t>Fältregler</w:t>
       </w:r>
@@ -33089,6 +33246,7 @@
                 <w:szCs w:val="20"/>
                 <w:lang w:val="en-US"/>
               </w:rPr>
+              <w:lastRenderedPageBreak/>
               <w:t>…</w:t>
             </w:r>
             <w:proofErr w:type="spellStart"/>
@@ -33286,7 +33444,6 @@
                 <w:szCs w:val="20"/>
                 <w:lang w:val="en-US"/>
               </w:rPr>
-              <w:lastRenderedPageBreak/>
               <w:t>….</w:t>
             </w:r>
             <w:proofErr w:type="spellStart"/>
@@ -33546,31 +33703,7 @@
                 <w:sz w:val="20"/>
                 <w:szCs w:val="20"/>
               </w:rPr>
-              <w:t xml:space="preserve">En </w:t>
-            </w:r>
-            <w:r>
-              <w:rPr>
-                <w:spacing w:val="-1"/>
-                <w:sz w:val="20"/>
-                <w:szCs w:val="20"/>
-              </w:rPr>
-              <w:t xml:space="preserve">universellt </w:t>
-            </w:r>
-            <w:r>
-              <w:rPr>
-                <w:spacing w:val="-1"/>
-                <w:sz w:val="20"/>
-                <w:szCs w:val="20"/>
-              </w:rPr>
-              <w:t>unik identifierare för den avvikande åsikten</w:t>
-            </w:r>
-            <w:r>
-              <w:rPr>
-                <w:spacing w:val="-1"/>
-                <w:sz w:val="20"/>
-                <w:szCs w:val="20"/>
-              </w:rPr>
-              <w:t xml:space="preserve"> eller en identifierare som tillsammans med värdet för ”</w:t>
+              <w:t>En universellt unik identifierare för den avvikande åsikten eller en identifierare som tillsammans med värdet för ”</w:t>
             </w:r>
             <w:proofErr w:type="spellStart"/>
             <w:r>
@@ -33588,23 +33721,7 @@
                 <w:sz w:val="20"/>
                 <w:szCs w:val="20"/>
               </w:rPr>
-              <w:t xml:space="preserve">” ger en </w:t>
-            </w:r>
-            <w:r>
-              <w:rPr>
-                <w:spacing w:val="-1"/>
-                <w:sz w:val="20"/>
-                <w:szCs w:val="20"/>
-              </w:rPr>
-              <w:t>universellt unik identifierare</w:t>
-            </w:r>
-            <w:r>
-              <w:rPr>
-                <w:spacing w:val="-1"/>
-                <w:sz w:val="20"/>
-                <w:szCs w:val="20"/>
-              </w:rPr>
-              <w:t>.</w:t>
+              <w:t>” ger en universellt unik identifierare.</w:t>
             </w:r>
           </w:p>
         </w:tc>
@@ -33774,23 +33891,7 @@
                 <w:sz w:val="20"/>
                 <w:szCs w:val="20"/>
               </w:rPr>
-              <w:t xml:space="preserve"> inte </w:t>
-            </w:r>
-            <w:r>
-              <w:rPr>
-                <w:spacing w:val="-1"/>
-                <w:sz w:val="20"/>
-                <w:szCs w:val="20"/>
-              </w:rPr>
-              <w:t>universellt unik</w:t>
-            </w:r>
-            <w:r>
-              <w:rPr>
-                <w:spacing w:val="-1"/>
-                <w:sz w:val="20"/>
-                <w:szCs w:val="20"/>
-              </w:rPr>
-              <w:t xml:space="preserve">t </w:t>
+              <w:t xml:space="preserve"> inte universellt unikt </w:t>
             </w:r>
             <w:r>
               <w:rPr>
@@ -34952,7 +35053,6 @@
               <w:sz w:val="24"/>
             </w:rPr>
           </w:pPr>
-          <w:proofErr w:type="spellStart"/>
           <w:proofErr w:type="gramStart"/>
           <w:r>
             <w:rPr>
@@ -34969,7 +35069,13 @@
             </w:rPr>
             <w:t>:description</w:t>
           </w:r>
-          <w:proofErr w:type="spellEnd"/>
+          <w:r>
+            <w:rPr>
+              <w:b/>
+              <w:sz w:val="24"/>
+            </w:rPr>
+            <w:t>:2</w:t>
+          </w:r>
           <w:r>
             <w:rPr>
               <w:b/>
@@ -35443,10 +35549,7 @@
             </w:tabs>
           </w:pPr>
           <w:r>
-            <w:t>Utgåva PA3</w:t>
-          </w:r>
-          <w:r>
-            <w:t>7</w:t>
+            <w:t>Utgåva A</w:t>
           </w:r>
         </w:p>
       </w:tc>
@@ -35527,7 +35630,10 @@
           </w:r>
           <w:proofErr w:type="spellEnd"/>
           <w:r>
-            <w:t xml:space="preserve"> arkitekturledning</w:t>
+            <w:t xml:space="preserve"> </w:t>
+          </w:r>
+          <w:r>
+            <w:t>Arkitektur och regelverk</w:t>
           </w:r>
         </w:p>
       </w:tc>
@@ -35685,7 +35791,7 @@
             <w:rPr>
               <w:noProof/>
             </w:rPr>
-            <w:t>33</w:t>
+            <w:t>34</w:t>
           </w:r>
           <w:r>
             <w:fldChar w:fldCharType="end"/>
@@ -35753,7 +35859,7 @@
               <w:rFonts w:ascii="Arial" w:hAnsi="Arial" w:cs="Arial"/>
               <w:noProof/>
             </w:rPr>
-            <w:t>2013-09-30</w:t>
+            <w:t>2013-11-25</w:t>
           </w:r>
           <w:r>
             <w:rPr>
@@ -35906,7 +36012,7 @@
               <w:b/>
               <w:sz w:val="24"/>
             </w:rPr>
-            <w:t>ehr:patientsummary</w:t>
+            <w:t>clinicalprocess:healthcond</w:t>
           </w:r>
           <w:proofErr w:type="gramEnd"/>
           <w:r>
@@ -35914,7 +36020,14 @@
               <w:b/>
               <w:sz w:val="24"/>
             </w:rPr>
-            <w:t xml:space="preserve">:2 </w:t>
+            <w:t>:description:2</w:t>
+          </w:r>
+          <w:r>
+            <w:rPr>
+              <w:b/>
+              <w:sz w:val="24"/>
+            </w:rPr>
+            <w:t xml:space="preserve"> </w:t>
           </w:r>
         </w:p>
       </w:tc>
@@ -36382,10 +36495,7 @@
             </w:tabs>
           </w:pPr>
           <w:r>
-            <w:t>Utgåva PA3</w:t>
-          </w:r>
-          <w:r>
-            <w:t>6</w:t>
+            <w:t>Utgåva A</w:t>
           </w:r>
         </w:p>
       </w:tc>
@@ -36466,7 +36576,10 @@
           </w:r>
           <w:proofErr w:type="spellEnd"/>
           <w:r>
-            <w:t xml:space="preserve"> arkitekturledning</w:t>
+            <w:t xml:space="preserve"> </w:t>
+          </w:r>
+          <w:r>
+            <w:t>Arkitektur och regelverk</w:t>
           </w:r>
         </w:p>
       </w:tc>
@@ -36603,7 +36716,7 @@
             <w:rPr>
               <w:noProof/>
             </w:rPr>
-            <w:t>29</w:t>
+            <w:t>30</w:t>
           </w:r>
           <w:r>
             <w:fldChar w:fldCharType="end"/>
@@ -36624,7 +36737,7 @@
             <w:rPr>
               <w:noProof/>
             </w:rPr>
-            <w:t>33</w:t>
+            <w:t>34</w:t>
           </w:r>
           <w:r>
             <w:fldChar w:fldCharType="end"/>
@@ -36692,7 +36805,7 @@
               <w:rFonts w:ascii="Arial" w:hAnsi="Arial" w:cs="Arial"/>
               <w:noProof/>
             </w:rPr>
-            <w:t>2013-09-30</w:t>
+            <w:t>2013-11-25</w:t>
           </w:r>
           <w:r>
             <w:rPr>
@@ -37553,6 +37666,7 @@
   <w:style w:type="character" w:default="1" w:styleId="Standardstycketypsnitt">
     <w:name w:val="Default Paragraph Font"/>
     <w:uiPriority w:val="1"/>
+    <w:semiHidden/>
     <w:unhideWhenUsed/>
   </w:style>
   <w:style w:type="table" w:default="1" w:styleId="Normaltabell">
@@ -38577,6 +38691,7 @@
   <w:style w:type="character" w:default="1" w:styleId="Standardstycketypsnitt">
     <w:name w:val="Default Paragraph Font"/>
     <w:uiPriority w:val="1"/>
+    <w:semiHidden/>
     <w:unhideWhenUsed/>
   </w:style>
   <w:style w:type="table" w:default="1" w:styleId="Normaltabell">
@@ -39586,7 +39701,7 @@
 </file>
 
 <file path=customXml/itemProps1.xml><?xml version="1.0" encoding="utf-8"?>
-<ds:datastoreItem xmlns:ds="http://schemas.openxmlformats.org/officeDocument/2006/customXml" ds:itemID="{D738A3C1-6B5C-4240-BFDC-464AEB950DF7}">
+<ds:datastoreItem xmlns:ds="http://schemas.openxmlformats.org/officeDocument/2006/customXml" ds:itemID="{BCD94978-F061-2F41-8A23-E679CF696E4F}">
   <ds:schemaRefs>
     <ds:schemaRef ds:uri="http://schemas.openxmlformats.org/officeDocument/2006/bibliography"/>
   </ds:schemaRefs>

</xml_diff>